<commit_message>
Revisione e correzione TestPlan
</commit_message>
<xml_diff>
--- a/Deliverables/Test_PlanV0.1_MusciParadise.com.docx
+++ b/Deliverables/Test_PlanV0.1_MusciParadise.com.docx
@@ -4410,7 +4410,7 @@
         <w:rPr>
           <w:b/>
         </w:rPr>
-        <w:t>Checkout</w:t>
+        <w:t>Acquisto</w:t>
       </w:r>
     </w:p>
     <w:p>
@@ -4549,7 +4549,7 @@
         <w:rPr>
           <w:b/>
         </w:rPr>
-        <w:t>Checkout</w:t>
+        <w:t>Acquisto</w:t>
       </w:r>
       <w:r>
         <w:rPr>
@@ -9285,7 +9285,7 @@
       </w:pPr>
       <w:r>
         <w:lastRenderedPageBreak/>
-        <w:t>Checkout</w:t>
+        <w:t>Acquisto</w:t>
       </w:r>
     </w:p>
     <w:p>
@@ -9302,8 +9302,10 @@
         <w:rPr>
           <w:b/>
         </w:rPr>
-        <w:t>checkout</w:t>
-      </w:r>
+        <w:t>acquisto</w:t>
+      </w:r>
+      <w:bookmarkStart w:id="21" w:name="_GoBack"/>
+      <w:bookmarkEnd w:id="21"/>
       <w:r>
         <w:rPr>
           <w:b/>
@@ -9319,7 +9321,7 @@
         <w:pStyle w:val="Titolo3"/>
         <w:ind w:hanging="11"/>
       </w:pPr>
-      <w:bookmarkStart w:id="21" w:name="_Toc502400324"/>
+      <w:bookmarkStart w:id="22" w:name="_Toc502400324"/>
       <w:r>
         <w:t>Checkout</w:t>
       </w:r>
@@ -10156,7 +10158,7 @@
       <w:r>
         <w:t>modifica stato ordine</w:t>
       </w:r>
-      <w:bookmarkEnd w:id="21"/>
+      <w:bookmarkEnd w:id="22"/>
       <w:r>
         <w:t xml:space="preserve"> (</w:t>
       </w:r>
@@ -10663,10 +10665,7 @@
               </w:rPr>
             </w:pPr>
             <w:r>
-              <w:t xml:space="preserve">Parametro: </w:t>
-            </w:r>
-            <w:r>
-              <w:t>gestore-ordini</w:t>
+              <w:t>Parametro: gestore-ordini</w:t>
             </w:r>
           </w:p>
           <w:p>
@@ -10683,15 +10682,7 @@
                 <w:sz w:val="20"/>
                 <w:szCs w:val="20"/>
               </w:rPr>
-              <w:t>Gestore-ordini</w:t>
-            </w:r>
-            <w:r>
-              <w:rPr>
-                <w:rFonts w:ascii="Consolas" w:eastAsiaTheme="minorHAnsi" w:hAnsi="Consolas" w:cs="Consolas"/>
-                <w:sz w:val="20"/>
-                <w:szCs w:val="20"/>
-              </w:rPr>
-              <w:t>.class</w:t>
+              <w:t>Gestore-ordini.class</w:t>
             </w:r>
             <w:proofErr w:type="spellEnd"/>
           </w:p>
@@ -10708,13 +10699,7 @@
           </w:tcPr>
           <w:p>
             <w:r>
-              <w:t>Formato[FP</w:t>
-            </w:r>
-            <w:r>
-              <w:t>GO</w:t>
-            </w:r>
-            <w:r>
-              <w:t>]</w:t>
+              <w:t>Formato[FPGO]</w:t>
             </w:r>
           </w:p>
         </w:tc>
@@ -10733,13 +10718,7 @@
               <w:cnfStyle w:val="000000100000" w:firstRow="0" w:lastRow="0" w:firstColumn="0" w:lastColumn="0" w:oddVBand="0" w:evenVBand="0" w:oddHBand="1" w:evenHBand="0" w:firstRowFirstColumn="0" w:firstRowLastColumn="0" w:lastRowFirstColumn="0" w:lastRowLastColumn="0"/>
             </w:pPr>
             <w:r>
-              <w:t xml:space="preserve">Il </w:t>
-            </w:r>
-            <w:r>
-              <w:t>gestore</w:t>
-            </w:r>
-            <w:r>
-              <w:t xml:space="preserve"> non è salvato nella sessione [</w:t>
+              <w:t>Il gestore non è salvato nella sessione [</w:t>
             </w:r>
             <w:proofErr w:type="spellStart"/>
             <w:r>
@@ -10761,19 +10740,7 @@
               <w:cnfStyle w:val="000000100000" w:firstRow="0" w:lastRow="0" w:firstColumn="0" w:lastColumn="0" w:oddVBand="0" w:evenVBand="0" w:oddHBand="1" w:evenHBand="0" w:firstRowFirstColumn="0" w:firstRowLastColumn="0" w:lastRowFirstColumn="0" w:lastRowLastColumn="0"/>
             </w:pPr>
             <w:r>
-              <w:t xml:space="preserve">Il </w:t>
-            </w:r>
-            <w:r>
-              <w:t>gestore</w:t>
-            </w:r>
-            <w:r>
-              <w:t xml:space="preserve"> è salvato nella sessione [FP</w:t>
-            </w:r>
-            <w:r>
-              <w:t>GO</w:t>
-            </w:r>
-            <w:r>
-              <w:t>_OK]</w:t>
+              <w:t>Il gestore è salvato nella sessione [FPGO_OK]</w:t>
             </w:r>
           </w:p>
         </w:tc>
@@ -11126,10 +11093,7 @@
             </w:r>
             <w:proofErr w:type="gramEnd"/>
             <w:r>
-              <w:t>2,FDC2,FPGO</w:t>
-            </w:r>
-            <w:r>
-              <w:t>2</w:t>
+              <w:t>2,FDC2,FPGO2</w:t>
             </w:r>
           </w:p>
         </w:tc>
@@ -11158,10 +11122,7 @@
     <w:p/>
     <w:p/>
     <w:p/>
-    <w:p>
-      <w:bookmarkStart w:id="22" w:name="_GoBack"/>
-      <w:bookmarkEnd w:id="22"/>
-    </w:p>
+    <w:p/>
     <w:p>
       <w:pPr>
         <w:pStyle w:val="Titolo1"/>
@@ -15558,7 +15519,7 @@
 </file>
 
 <file path=customXml/itemProps1.xml><?xml version="1.0" encoding="utf-8"?>
-<ds:datastoreItem xmlns:ds="http://schemas.openxmlformats.org/officeDocument/2006/customXml" ds:itemID="{F7D96942-7FF5-48FF-9BDB-F3C2565E95BA}">
+<ds:datastoreItem xmlns:ds="http://schemas.openxmlformats.org/officeDocument/2006/customXml" ds:itemID="{E155B866-1B75-45CE-95ED-2EE5A788A084}">
   <ds:schemaRefs>
     <ds:schemaRef ds:uri="http://schemas.openxmlformats.org/officeDocument/2006/bibliography"/>
   </ds:schemaRefs>

</xml_diff>

<commit_message>
Inserimento documento Test incident report e revisione del documento test plan
</commit_message>
<xml_diff>
--- a/Deliverables/Test_PlanV0.1_MusciParadise.com.docx
+++ b/Deliverables/Test_PlanV0.1_MusciParadise.com.docx
@@ -5259,7 +5259,7 @@
         <w:rPr>
           <w:b/>
         </w:rPr>
-        <w:t>Checkout</w:t>
+        <w:t>Acquisto</w:t>
       </w:r>
     </w:p>
     <w:p>
@@ -5398,7 +5398,7 @@
         <w:rPr>
           <w:b/>
         </w:rPr>
-        <w:t>Checkout</w:t>
+        <w:t>Acquisto</w:t>
       </w:r>
       <w:r>
         <w:rPr>
@@ -6677,20 +6677,9 @@
       <w:bookmarkStart w:id="17" w:name="_Toc504762957"/>
       <w:r>
         <w:lastRenderedPageBreak/>
-        <w:t xml:space="preserve">Visualizza storico </w:t>
-      </w:r>
-      <w:proofErr w:type="spellStart"/>
-      <w:r>
-        <w:t>or</w:t>
-      </w:r>
-      <w:r>
-        <w:t>il</w:t>
-      </w:r>
-      <w:r>
-        <w:t>dini</w:t>
+        <w:t>Visualizza storico ordini</w:t>
       </w:r>
       <w:bookmarkEnd w:id="17"/>
-      <w:proofErr w:type="spellEnd"/>
     </w:p>
     <w:p>
       <w:pPr>
@@ -6809,13 +6798,22 @@
               <w:spacing w:after="0" w:line="240" w:lineRule="auto"/>
               <w:cnfStyle w:val="000000100000" w:firstRow="0" w:lastRow="0" w:firstColumn="0" w:lastColumn="0" w:oddVBand="0" w:evenVBand="0" w:oddHBand="1" w:evenHBand="0" w:firstRowFirstColumn="0" w:firstRowLastColumn="0" w:lastRowFirstColumn="0" w:lastRowLastColumn="0"/>
             </w:pPr>
-            <w:proofErr w:type="gramStart"/>
-            <w:r>
-              <w:t>Il cinete</w:t>
-            </w:r>
-            <w:proofErr w:type="gramEnd"/>
-            <w:r>
-              <w:t xml:space="preserve"> è salvato nella sessione [FPC_OK]</w:t>
+            <w:r>
+              <w:t>Il c</w:t>
+            </w:r>
+            <w:r>
+              <w:t>li</w:t>
+            </w:r>
+            <w:r>
+              <w:t>e</w:t>
+            </w:r>
+            <w:r>
+              <w:t>n</w:t>
+            </w:r>
+            <w:bookmarkStart w:id="18" w:name="_GoBack"/>
+            <w:bookmarkEnd w:id="18"/>
+            <w:r>
+              <w:t>te è salvato nella sessione [FPC_OK]</w:t>
             </w:r>
           </w:p>
         </w:tc>
@@ -7164,7 +7162,7 @@
               <w:cnfStyle w:val="000000100000" w:firstRow="0" w:lastRow="0" w:firstColumn="0" w:lastColumn="0" w:oddVBand="0" w:evenVBand="0" w:oddHBand="1" w:evenHBand="0" w:firstRowFirstColumn="0" w:firstRowLastColumn="0" w:lastRowFirstColumn="0" w:lastRowLastColumn="0"/>
             </w:pPr>
             <w:r>
-              <w:t>errore</w:t>
+              <w:t>corretto</w:t>
             </w:r>
           </w:p>
         </w:tc>
@@ -7185,11 +7183,11 @@
           <w:b w:val="0"/>
         </w:rPr>
       </w:pPr>
-      <w:bookmarkStart w:id="18" w:name="_Toc504762958"/>
+      <w:bookmarkStart w:id="19" w:name="_Toc504762958"/>
       <w:r>
         <w:t>INSERISCI CARTA DI CREDITO</w:t>
       </w:r>
-      <w:bookmarkEnd w:id="18"/>
+      <w:bookmarkEnd w:id="19"/>
     </w:p>
     <w:p>
       <w:pPr>
@@ -7666,8 +7664,8 @@
                 <w:bCs w:val="0"/>
               </w:rPr>
             </w:pPr>
-            <w:bookmarkStart w:id="19" w:name="OLE_LINK1"/>
-            <w:bookmarkStart w:id="20" w:name="OLE_LINK2"/>
+            <w:bookmarkStart w:id="20" w:name="OLE_LINK1"/>
+            <w:bookmarkStart w:id="21" w:name="OLE_LINK2"/>
             <w:r>
               <w:t>Parametro: scadenza</w:t>
             </w:r>
@@ -7765,8 +7763,8 @@
           </w:p>
         </w:tc>
       </w:tr>
-      <w:bookmarkEnd w:id="19"/>
       <w:bookmarkEnd w:id="20"/>
+      <w:bookmarkEnd w:id="21"/>
       <w:tr>
         <w:tc>
           <w:tcPr>
@@ -8300,11 +8298,11 @@
         <w:pStyle w:val="Titolo3"/>
         <w:ind w:hanging="11"/>
       </w:pPr>
-      <w:bookmarkStart w:id="21" w:name="_Toc504762959"/>
+      <w:bookmarkStart w:id="22" w:name="_Toc504762959"/>
       <w:r>
         <w:t>INSERISCI INDIRIZZO DI SPEDIZIONE</w:t>
       </w:r>
-      <w:bookmarkEnd w:id="21"/>
+      <w:bookmarkEnd w:id="22"/>
     </w:p>
     <w:p>
       <w:pPr>
@@ -9985,11 +9983,11 @@
         <w:pStyle w:val="Titolo3"/>
         <w:ind w:hanging="11"/>
       </w:pPr>
-      <w:bookmarkStart w:id="22" w:name="_Toc504762960"/>
+      <w:bookmarkStart w:id="23" w:name="_Toc504762960"/>
       <w:r>
         <w:t>Visualizza profilo</w:t>
       </w:r>
-      <w:bookmarkEnd w:id="22"/>
+      <w:bookmarkEnd w:id="23"/>
     </w:p>
     <w:p>
       <w:pPr>
@@ -10326,13 +10324,7 @@
         <w:rPr>
           <w:b/>
         </w:rPr>
-        <w:t>checkout</w:t>
-      </w:r>
-      <w:r>
-        <w:rPr>
-          <w:b/>
-        </w:rPr>
-        <w:t>.</w:t>
+        <w:t>acquisto.</w:t>
       </w:r>
       <w:r>
         <w:t xml:space="preserve"> </w:t>
@@ -10343,11 +10335,11 @@
         <w:pStyle w:val="Titolo3"/>
         <w:ind w:hanging="11"/>
       </w:pPr>
-      <w:bookmarkStart w:id="23" w:name="_Toc504762962"/>
+      <w:bookmarkStart w:id="24" w:name="_Toc504762962"/>
       <w:r>
         <w:t>Checkout</w:t>
       </w:r>
-      <w:bookmarkEnd w:id="23"/>
+      <w:bookmarkEnd w:id="24"/>
     </w:p>
     <w:p>
       <w:pPr>
@@ -10884,11 +10876,11 @@
         <w:pStyle w:val="Titolo3"/>
         <w:ind w:hanging="11"/>
       </w:pPr>
-      <w:bookmarkStart w:id="24" w:name="_Toc504762963"/>
+      <w:bookmarkStart w:id="25" w:name="_Toc504762963"/>
       <w:r>
         <w:t>Ricerca prodotto</w:t>
       </w:r>
-      <w:bookmarkEnd w:id="24"/>
+      <w:bookmarkEnd w:id="25"/>
     </w:p>
     <w:p>
       <w:pPr>
@@ -11236,12 +11228,12 @@
         <w:pStyle w:val="Titolo3"/>
         <w:ind w:hanging="11"/>
       </w:pPr>
-      <w:bookmarkStart w:id="25" w:name="_Toc504762964"/>
+      <w:bookmarkStart w:id="26" w:name="_Toc504762964"/>
       <w:r>
         <w:lastRenderedPageBreak/>
         <w:t>Aggiungi prodotto al carrello</w:t>
       </w:r>
-      <w:bookmarkEnd w:id="25"/>
+      <w:bookmarkEnd w:id="26"/>
     </w:p>
     <w:p>
       <w:pPr>
@@ -11553,11 +11545,11 @@
         <w:pStyle w:val="Titolo3"/>
         <w:ind w:hanging="11"/>
       </w:pPr>
-      <w:bookmarkStart w:id="26" w:name="_Toc504762965"/>
+      <w:bookmarkStart w:id="27" w:name="_Toc504762965"/>
       <w:r>
         <w:t>Aggiorna quantità prodotto carrello</w:t>
       </w:r>
-      <w:bookmarkEnd w:id="26"/>
+      <w:bookmarkEnd w:id="27"/>
     </w:p>
     <w:tbl>
       <w:tblPr>
@@ -12057,12 +12049,12 @@
         <w:pStyle w:val="Titolo3"/>
         <w:ind w:hanging="11"/>
       </w:pPr>
-      <w:bookmarkStart w:id="27" w:name="_Toc504762967"/>
+      <w:bookmarkStart w:id="28" w:name="_Toc504762967"/>
       <w:r>
         <w:lastRenderedPageBreak/>
         <w:t>Visualizza ordini</w:t>
       </w:r>
-      <w:bookmarkEnd w:id="27"/>
+      <w:bookmarkEnd w:id="28"/>
       <w:r>
         <w:t xml:space="preserve"> </w:t>
       </w:r>
@@ -12375,7 +12367,7 @@
         <w:pStyle w:val="Titolo3"/>
         <w:ind w:hanging="11"/>
       </w:pPr>
-      <w:bookmarkStart w:id="28" w:name="_Toc504762968"/>
+      <w:bookmarkStart w:id="29" w:name="_Toc504762968"/>
       <w:r>
         <w:t>modifica stato ordine</w:t>
       </w:r>
@@ -12390,7 +12382,7 @@
       <w:r>
         <w:t xml:space="preserve"> in preparazione a spedito)</w:t>
       </w:r>
-      <w:bookmarkEnd w:id="28"/>
+      <w:bookmarkEnd w:id="29"/>
     </w:p>
     <w:p>
       <w:pPr>
@@ -13750,11 +13742,11 @@
         <w:pStyle w:val="Titolo3"/>
         <w:ind w:hanging="11"/>
       </w:pPr>
-      <w:bookmarkStart w:id="29" w:name="_Toc504762969"/>
+      <w:bookmarkStart w:id="30" w:name="_Toc504762969"/>
       <w:r>
         <w:t>Modifica stato ordine (da spedito a consegnato)</w:t>
       </w:r>
-      <w:bookmarkEnd w:id="29"/>
+      <w:bookmarkEnd w:id="30"/>
     </w:p>
     <w:p/>
     <w:tbl>
@@ -14410,8 +14402,6 @@
             <w:r>
               <w:t>2</w:t>
             </w:r>
-            <w:bookmarkStart w:id="30" w:name="_GoBack"/>
-            <w:bookmarkEnd w:id="30"/>
           </w:p>
         </w:tc>
         <w:tc>
@@ -22983,7 +22973,7 @@
 </file>
 
 <file path=customXml/itemProps1.xml><?xml version="1.0" encoding="utf-8"?>
-<ds:datastoreItem xmlns:ds="http://schemas.openxmlformats.org/officeDocument/2006/customXml" ds:itemID="{18BA6990-5514-4674-9F59-41759D8F6D3E}">
+<ds:datastoreItem xmlns:ds="http://schemas.openxmlformats.org/officeDocument/2006/customXml" ds:itemID="{993F7C59-8723-47BF-B95C-6032B0DFB36B}">
   <ds:schemaRefs>
     <ds:schemaRef ds:uri="http://schemas.openxmlformats.org/officeDocument/2006/bibliography"/>
   </ds:schemaRefs>

</xml_diff>